<commit_message>
fixed the wrong testcase
</commit_message>
<xml_diff>
--- a/草莓大盜/草莓大盜.docx
+++ b/草莓大盜/草莓大盜.docx
@@ -754,7 +754,7 @@
     <w:p>
       <w:pPr>
         <w:rPr>
-          <w:rFonts w:ascii="微軟正黑體" w:eastAsia="微軟正黑體" w:hAnsi="微軟正黑體" w:hint="eastAsia"/>
+          <w:rFonts w:ascii="微軟正黑體" w:eastAsia="微軟正黑體" w:hAnsi="微軟正黑體"/>
           <w:sz w:val="24"/>
           <w:szCs w:val="24"/>
           <w:lang w:val="en-US"/>
@@ -1469,7 +1469,7 @@
     <w:p>
       <w:pPr>
         <w:rPr>
-          <w:rFonts w:ascii="微軟正黑體" w:eastAsia="微軟正黑體" w:hAnsi="微軟正黑體" w:hint="eastAsia"/>
+          <w:rFonts w:ascii="微軟正黑體" w:eastAsia="微軟正黑體" w:hAnsi="微軟正黑體"/>
           <w:sz w:val="24"/>
           <w:szCs w:val="24"/>
         </w:rPr>
@@ -1649,7 +1649,7 @@
           <w:p>
             <w:pPr>
               <w:rPr>
-                <w:rFonts w:ascii="微軟正黑體" w:eastAsia="微軟正黑體" w:hAnsi="微軟正黑體" w:hint="eastAsia"/>
+                <w:rFonts w:ascii="微軟正黑體" w:eastAsia="微軟正黑體" w:hAnsi="微軟正黑體"/>
                 <w:sz w:val="24"/>
                 <w:szCs w:val="24"/>
               </w:rPr>
@@ -1924,7 +1924,7 @@
           <w:p>
             <w:pPr>
               <w:rPr>
-                <w:rFonts w:ascii="微軟正黑體" w:eastAsia="微軟正黑體" w:hAnsi="微軟正黑體" w:hint="eastAsia"/>
+                <w:rFonts w:ascii="微軟正黑體" w:eastAsia="微軟正黑體" w:hAnsi="微軟正黑體"/>
                 <w:sz w:val="24"/>
                 <w:szCs w:val="24"/>
               </w:rPr>
@@ -1985,7 +1985,15 @@
                 <w:sz w:val="24"/>
                 <w:szCs w:val="24"/>
               </w:rPr>
-              <w:t>23</w:t>
+              <w:t>2</w:t>
+            </w:r>
+            <w:r>
+              <w:rPr>
+                <w:rFonts w:ascii="微軟正黑體" w:eastAsia="微軟正黑體" w:hAnsi="微軟正黑體" w:hint="eastAsia"/>
+                <w:sz w:val="24"/>
+                <w:szCs w:val="24"/>
+              </w:rPr>
+              <w:t>5</w:t>
             </w:r>
           </w:p>
         </w:tc>
@@ -2099,34 +2107,7 @@
           <w:sz w:val="24"/>
           <w:szCs w:val="24"/>
         </w:rPr>
-        <w:t>，再向右走三步，</w:t>
-      </w:r>
-      <w:r>
-        <w:rPr>
-          <w:rFonts w:ascii="微軟正黑體" w:eastAsia="微軟正黑體" w:hAnsi="微軟正黑體" w:cs="Arial Unicode MS" w:hint="eastAsia"/>
-          <w:bCs/>
-          <w:sz w:val="24"/>
-          <w:szCs w:val="24"/>
-        </w:rPr>
-        <w:t>取得在位置</w:t>
-      </w:r>
-      <w:r>
-        <w:rPr>
-          <w:rFonts w:ascii="微軟正黑體" w:eastAsia="微軟正黑體" w:hAnsi="微軟正黑體" w:cs="Arial Unicode MS" w:hint="eastAsia"/>
-          <w:bCs/>
-          <w:sz w:val="24"/>
-          <w:szCs w:val="24"/>
-        </w:rPr>
-        <w:t>5</w:t>
-      </w:r>
-      <w:r>
-        <w:rPr>
-          <w:rFonts w:ascii="微軟正黑體" w:eastAsia="微軟正黑體" w:hAnsi="微軟正黑體" w:cs="Arial Unicode MS" w:hint="eastAsia"/>
-          <w:bCs/>
-          <w:sz w:val="24"/>
-          <w:szCs w:val="24"/>
-        </w:rPr>
-        <w:t>豐碩程度為</w:t>
+        <w:t>，再向右走三步，取得在位置5豐碩程度為</w:t>
       </w:r>
       <w:r>
         <w:rPr>
@@ -2171,67 +2152,13 @@
           <w:sz w:val="24"/>
           <w:szCs w:val="24"/>
         </w:rPr>
-        <w:t>4步，但若取得</w:t>
-      </w:r>
-      <w:r>
-        <w:rPr>
-          <w:rFonts w:ascii="微軟正黑體" w:eastAsia="微軟正黑體" w:hAnsi="微軟正黑體" w:cs="Arial Unicode MS" w:hint="eastAsia"/>
-          <w:bCs/>
-          <w:sz w:val="24"/>
-          <w:szCs w:val="24"/>
-        </w:rPr>
-        <w:t>在位置</w:t>
-      </w:r>
-      <w:r>
-        <w:rPr>
-          <w:rFonts w:ascii="微軟正黑體" w:eastAsia="微軟正黑體" w:hAnsi="微軟正黑體" w:cs="Arial Unicode MS" w:hint="eastAsia"/>
-          <w:bCs/>
-          <w:sz w:val="24"/>
-          <w:szCs w:val="24"/>
-        </w:rPr>
-        <w:t>6</w:t>
-      </w:r>
-      <w:r>
-        <w:rPr>
-          <w:rFonts w:ascii="微軟正黑體" w:eastAsia="微軟正黑體" w:hAnsi="微軟正黑體" w:cs="Arial Unicode MS" w:hint="eastAsia"/>
-          <w:bCs/>
-          <w:sz w:val="24"/>
-          <w:szCs w:val="24"/>
-        </w:rPr>
-        <w:t>豐碩程度為</w:t>
-      </w:r>
-      <w:r>
-        <w:rPr>
-          <w:rFonts w:ascii="微軟正黑體" w:eastAsia="微軟正黑體" w:hAnsi="微軟正黑體" w:cs="Arial Unicode MS" w:hint="eastAsia"/>
-          <w:bCs/>
-          <w:sz w:val="24"/>
-          <w:szCs w:val="24"/>
-        </w:rPr>
-        <w:t>3</w:t>
-      </w:r>
-      <w:r>
-        <w:rPr>
-          <w:rFonts w:ascii="微軟正黑體" w:eastAsia="微軟正黑體" w:hAnsi="微軟正黑體" w:cs="Arial Unicode MS" w:hint="eastAsia"/>
-          <w:bCs/>
-          <w:sz w:val="24"/>
-          <w:szCs w:val="24"/>
-        </w:rPr>
-        <w:t>的草莓</w:t>
-      </w:r>
-      <w:r>
-        <w:rPr>
-          <w:rFonts w:ascii="微軟正黑體" w:eastAsia="微軟正黑體" w:hAnsi="微軟正黑體" w:cs="Arial Unicode MS" w:hint="eastAsia"/>
-          <w:bCs/>
-          <w:sz w:val="24"/>
-          <w:szCs w:val="24"/>
-        </w:rPr>
-        <w:t>，則會降低整體豐碩程度。</w:t>
+        <w:t>4步，但若取得在位置6豐碩程度為3的草莓，則會降低整體豐碩程度。</w:t>
       </w:r>
     </w:p>
     <w:p>
       <w:pPr>
         <w:rPr>
-          <w:rFonts w:ascii="微軟正黑體" w:eastAsia="微軟正黑體" w:hAnsi="微軟正黑體" w:cs="Arial Unicode MS" w:hint="eastAsia"/>
+          <w:rFonts w:ascii="微軟正黑體" w:eastAsia="微軟正黑體" w:hAnsi="微軟正黑體" w:cs="Arial Unicode MS"/>
           <w:bCs/>
           <w:sz w:val="24"/>
           <w:szCs w:val="24"/>
@@ -2272,7 +2199,169 @@
           <w:sz w:val="24"/>
           <w:szCs w:val="24"/>
         </w:rPr>
-        <w:t>向左1步，再向左2步，取得</w:t>
+        <w:t>向</w:t>
+      </w:r>
+      <w:r>
+        <w:rPr>
+          <w:rFonts w:ascii="微軟正黑體" w:eastAsia="微軟正黑體" w:hAnsi="微軟正黑體" w:cs="Arial Unicode MS" w:hint="eastAsia"/>
+          <w:bCs/>
+          <w:sz w:val="24"/>
+          <w:szCs w:val="24"/>
+        </w:rPr>
+        <w:t>右</w:t>
+      </w:r>
+      <w:r>
+        <w:rPr>
+          <w:rFonts w:ascii="微軟正黑體" w:eastAsia="微軟正黑體" w:hAnsi="微軟正黑體" w:cs="Arial Unicode MS" w:hint="eastAsia"/>
+          <w:bCs/>
+          <w:sz w:val="24"/>
+          <w:szCs w:val="24"/>
+        </w:rPr>
+        <w:t>2步，取得</w:t>
+      </w:r>
+      <w:r>
+        <w:rPr>
+          <w:rFonts w:ascii="微軟正黑體" w:eastAsia="微軟正黑體" w:hAnsi="微軟正黑體" w:cs="Arial Unicode MS" w:hint="eastAsia"/>
+          <w:bCs/>
+          <w:sz w:val="24"/>
+          <w:szCs w:val="24"/>
+        </w:rPr>
+        <w:t>1</w:t>
+      </w:r>
+      <w:r>
+        <w:rPr>
+          <w:rFonts w:ascii="微軟正黑體" w:eastAsia="微軟正黑體" w:hAnsi="微軟正黑體" w:cs="Arial Unicode MS" w:hint="eastAsia"/>
+          <w:bCs/>
+          <w:sz w:val="24"/>
+          <w:szCs w:val="24"/>
+        </w:rPr>
+        <w:t>個草莓</w:t>
+      </w:r>
+      <w:r>
+        <w:rPr>
+          <w:rFonts w:ascii="微軟正黑體" w:eastAsia="微軟正黑體" w:hAnsi="微軟正黑體" w:cs="Arial Unicode MS" w:hint="eastAsia"/>
+          <w:bCs/>
+          <w:sz w:val="24"/>
+          <w:szCs w:val="24"/>
+        </w:rPr>
+        <w:t>，</w:t>
+      </w:r>
+      <w:r>
+        <w:rPr>
+          <w:rFonts w:ascii="微軟正黑體" w:eastAsia="微軟正黑體" w:hAnsi="微軟正黑體" w:cs="Arial Unicode MS" w:hint="eastAsia"/>
+          <w:bCs/>
+          <w:sz w:val="24"/>
+          <w:szCs w:val="24"/>
+        </w:rPr>
+        <w:t>豐碩度共計</w:t>
+      </w:r>
+      <w:r>
+        <w:rPr>
+          <w:rFonts w:ascii="微軟正黑體" w:eastAsia="微軟正黑體" w:hAnsi="微軟正黑體" w:cs="Arial Unicode MS" w:hint="eastAsia"/>
+          <w:bCs/>
+          <w:sz w:val="24"/>
+          <w:szCs w:val="24"/>
+        </w:rPr>
+        <w:t>10</w:t>
+      </w:r>
+      <w:r>
+        <w:rPr>
+          <w:rFonts w:ascii="微軟正黑體" w:eastAsia="微軟正黑體" w:hAnsi="微軟正黑體" w:cs="Arial Unicode MS" w:hint="eastAsia"/>
+          <w:bCs/>
+          <w:sz w:val="24"/>
+          <w:szCs w:val="24"/>
+        </w:rPr>
+        <w:t>。</w:t>
+      </w:r>
+      <w:r>
+        <w:rPr>
+          <w:rFonts w:ascii="微軟正黑體" w:eastAsia="微軟正黑體" w:hAnsi="微軟正黑體" w:cs="Arial Unicode MS" w:hint="eastAsia"/>
+          <w:bCs/>
+          <w:sz w:val="24"/>
+          <w:szCs w:val="24"/>
+        </w:rPr>
+        <w:t>從</w:t>
+      </w:r>
+      <w:r>
+        <w:rPr>
+          <w:rFonts w:ascii="微軟正黑體" w:eastAsia="微軟正黑體" w:hAnsi="微軟正黑體" w:cs="Arial Unicode MS" w:hint="eastAsia"/>
+          <w:bCs/>
+          <w:sz w:val="24"/>
+          <w:szCs w:val="24"/>
+        </w:rPr>
+        <w:t>6的位置，向</w:t>
+      </w:r>
+      <w:r>
+        <w:rPr>
+          <w:rFonts w:ascii="微軟正黑體" w:eastAsia="微軟正黑體" w:hAnsi="微軟正黑體" w:cs="Arial Unicode MS" w:hint="eastAsia"/>
+          <w:bCs/>
+          <w:sz w:val="24"/>
+          <w:szCs w:val="24"/>
+        </w:rPr>
+        <w:t>右</w:t>
+      </w:r>
+      <w:r>
+        <w:rPr>
+          <w:rFonts w:ascii="微軟正黑體" w:eastAsia="微軟正黑體" w:hAnsi="微軟正黑體" w:cs="Arial Unicode MS" w:hint="eastAsia"/>
+          <w:bCs/>
+          <w:sz w:val="24"/>
+          <w:szCs w:val="24"/>
+        </w:rPr>
+        <w:t>3</w:t>
+      </w:r>
+      <w:r>
+        <w:rPr>
+          <w:rFonts w:ascii="微軟正黑體" w:eastAsia="微軟正黑體" w:hAnsi="微軟正黑體" w:cs="Arial Unicode MS" w:hint="eastAsia"/>
+          <w:bCs/>
+          <w:sz w:val="24"/>
+          <w:szCs w:val="24"/>
+        </w:rPr>
+        <w:t>步</w:t>
+      </w:r>
+      <w:r>
+        <w:rPr>
+          <w:rFonts w:ascii="微軟正黑體" w:eastAsia="微軟正黑體" w:hAnsi="微軟正黑體" w:cs="Arial Unicode MS" w:hint="eastAsia"/>
+          <w:bCs/>
+          <w:sz w:val="24"/>
+          <w:szCs w:val="24"/>
+        </w:rPr>
+        <w:t>，再</w:t>
+      </w:r>
+      <w:r>
+        <w:rPr>
+          <w:rFonts w:ascii="微軟正黑體" w:eastAsia="微軟正黑體" w:hAnsi="微軟正黑體" w:cs="Arial Unicode MS" w:hint="eastAsia"/>
+          <w:bCs/>
+          <w:sz w:val="24"/>
+          <w:szCs w:val="24"/>
+        </w:rPr>
+        <w:t>向右</w:t>
+      </w:r>
+      <w:r>
+        <w:rPr>
+          <w:rFonts w:ascii="微軟正黑體" w:eastAsia="微軟正黑體" w:hAnsi="微軟正黑體" w:cs="Arial Unicode MS" w:hint="eastAsia"/>
+          <w:bCs/>
+          <w:sz w:val="24"/>
+          <w:szCs w:val="24"/>
+        </w:rPr>
+        <w:t>1</w:t>
+      </w:r>
+      <w:r>
+        <w:rPr>
+          <w:rFonts w:ascii="微軟正黑體" w:eastAsia="微軟正黑體" w:hAnsi="微軟正黑體" w:cs="Arial Unicode MS" w:hint="eastAsia"/>
+          <w:bCs/>
+          <w:sz w:val="24"/>
+          <w:szCs w:val="24"/>
+        </w:rPr>
+        <w:t>步</w:t>
+      </w:r>
+      <w:r>
+        <w:rPr>
+          <w:rFonts w:ascii="微軟正黑體" w:eastAsia="微軟正黑體" w:hAnsi="微軟正黑體" w:cs="Arial Unicode MS" w:hint="eastAsia"/>
+          <w:bCs/>
+          <w:sz w:val="24"/>
+          <w:szCs w:val="24"/>
+        </w:rPr>
+        <w:t>，取得</w:t>
       </w:r>
       <w:r>
         <w:rPr>
@@ -2290,106 +2379,160 @@
           <w:sz w:val="24"/>
           <w:szCs w:val="24"/>
         </w:rPr>
-        <w:t>個草莓</w:t>
-      </w:r>
-      <w:r>
-        <w:rPr>
-          <w:rFonts w:ascii="微軟正黑體" w:eastAsia="微軟正黑體" w:hAnsi="微軟正黑體" w:cs="Arial Unicode MS" w:hint="eastAsia"/>
-          <w:bCs/>
-          <w:sz w:val="24"/>
-          <w:szCs w:val="24"/>
-        </w:rPr>
-        <w:t>，</w:t>
-      </w:r>
-      <w:r>
-        <w:rPr>
-          <w:rFonts w:ascii="微軟正黑體" w:eastAsia="微軟正黑體" w:hAnsi="微軟正黑體" w:cs="Arial Unicode MS" w:hint="eastAsia"/>
-          <w:bCs/>
-          <w:sz w:val="24"/>
-          <w:szCs w:val="24"/>
-        </w:rPr>
-        <w:t>豐碩度共計5。</w:t>
-      </w:r>
-      <w:r>
-        <w:rPr>
-          <w:rFonts w:ascii="微軟正黑體" w:eastAsia="微軟正黑體" w:hAnsi="微軟正黑體" w:cs="Arial Unicode MS" w:hint="eastAsia"/>
-          <w:bCs/>
-          <w:sz w:val="24"/>
-          <w:szCs w:val="24"/>
-        </w:rPr>
-        <w:t>從</w:t>
-      </w:r>
-      <w:r>
-        <w:rPr>
-          <w:rFonts w:ascii="微軟正黑體" w:eastAsia="微軟正黑體" w:hAnsi="微軟正黑體" w:cs="Arial Unicode MS" w:hint="eastAsia"/>
-          <w:bCs/>
-          <w:sz w:val="24"/>
-          <w:szCs w:val="24"/>
-        </w:rPr>
-        <w:t>6的位置，向左1步，取得1顆草莓</w:t>
-      </w:r>
-      <w:r>
-        <w:rPr>
-          <w:rFonts w:ascii="微軟正黑體" w:eastAsia="微軟正黑體" w:hAnsi="微軟正黑體" w:cs="Arial Unicode MS" w:hint="eastAsia"/>
-          <w:bCs/>
-          <w:sz w:val="24"/>
-          <w:szCs w:val="24"/>
-        </w:rPr>
-        <w:t>，豐碩度共計10，雖然步數沒走完，</w:t>
-      </w:r>
-      <w:r>
-        <w:rPr>
-          <w:rFonts w:ascii="微軟正黑體" w:eastAsia="微軟正黑體" w:hAnsi="微軟正黑體" w:cs="Arial Unicode MS" w:hint="eastAsia"/>
-          <w:bCs/>
-          <w:sz w:val="24"/>
-          <w:szCs w:val="24"/>
-        </w:rPr>
-        <w:t>但</w:t>
-      </w:r>
-      <w:r>
-        <w:rPr>
-          <w:rFonts w:ascii="微軟正黑體" w:eastAsia="微軟正黑體" w:hAnsi="微軟正黑體" w:cs="Arial Unicode MS" w:hint="eastAsia"/>
-          <w:bCs/>
-          <w:sz w:val="24"/>
-          <w:szCs w:val="24"/>
-        </w:rPr>
-        <w:t>取得的豐碩度為最大</w:t>
-      </w:r>
-      <w:r>
-        <w:rPr>
-          <w:rFonts w:ascii="微軟正黑體" w:eastAsia="微軟正黑體" w:hAnsi="微軟正黑體" w:cs="Arial Unicode MS" w:hint="eastAsia"/>
-          <w:bCs/>
-          <w:sz w:val="24"/>
-          <w:szCs w:val="24"/>
-        </w:rPr>
-        <w:t>。從12的位置，向左2步，再向左1步</w:t>
-      </w:r>
-      <w:r>
-        <w:rPr>
-          <w:rFonts w:ascii="微軟正黑體" w:eastAsia="微軟正黑體" w:hAnsi="微軟正黑體" w:cs="Arial Unicode MS" w:hint="eastAsia"/>
-          <w:bCs/>
-          <w:sz w:val="24"/>
-          <w:szCs w:val="24"/>
-        </w:rPr>
-        <w:t>，</w:t>
-      </w:r>
-      <w:r>
-        <w:rPr>
-          <w:rFonts w:ascii="微軟正黑體" w:eastAsia="微軟正黑體" w:hAnsi="微軟正黑體" w:cs="Arial Unicode MS" w:hint="eastAsia"/>
-          <w:bCs/>
-          <w:sz w:val="24"/>
-          <w:szCs w:val="24"/>
-        </w:rPr>
-        <w:t>取得2個草莓，</w:t>
-      </w:r>
-      <w:r>
-        <w:rPr>
-          <w:rFonts w:ascii="微軟正黑體" w:eastAsia="微軟正黑體" w:hAnsi="微軟正黑體" w:cs="Arial Unicode MS" w:hint="eastAsia"/>
-          <w:bCs/>
-          <w:sz w:val="24"/>
-          <w:szCs w:val="24"/>
-        </w:rPr>
-        <w:t>豐碩度共計8。總豐碩度為23。</w:t>
+        <w:t>顆草莓</w:t>
+      </w:r>
+      <w:r>
+        <w:rPr>
+          <w:rFonts w:ascii="微軟正黑體" w:eastAsia="微軟正黑體" w:hAnsi="微軟正黑體" w:cs="Arial Unicode MS" w:hint="eastAsia"/>
+          <w:bCs/>
+          <w:sz w:val="24"/>
+          <w:szCs w:val="24"/>
+        </w:rPr>
+        <w:t>，豐碩度共計</w:t>
+      </w:r>
+      <w:r>
+        <w:rPr>
+          <w:rFonts w:ascii="微軟正黑體" w:eastAsia="微軟正黑體" w:hAnsi="微軟正黑體" w:cs="Arial Unicode MS" w:hint="eastAsia"/>
+          <w:bCs/>
+          <w:sz w:val="24"/>
+          <w:szCs w:val="24"/>
+        </w:rPr>
+        <w:t>8</w:t>
+      </w:r>
+      <w:r>
+        <w:rPr>
+          <w:rFonts w:ascii="微軟正黑體" w:eastAsia="微軟正黑體" w:hAnsi="微軟正黑體" w:cs="Arial Unicode MS" w:hint="eastAsia"/>
+          <w:bCs/>
+          <w:sz w:val="24"/>
+          <w:szCs w:val="24"/>
+        </w:rPr>
+        <w:t>。</w:t>
+      </w:r>
+      <w:r>
+        <w:rPr>
+          <w:rFonts w:ascii="微軟正黑體" w:eastAsia="微軟正黑體" w:hAnsi="微軟正黑體" w:cs="Arial Unicode MS" w:hint="eastAsia"/>
+          <w:bCs/>
+          <w:sz w:val="24"/>
+          <w:szCs w:val="24"/>
+        </w:rPr>
+        <w:t>從12的位置，向</w:t>
+      </w:r>
+      <w:r>
+        <w:rPr>
+          <w:rFonts w:ascii="微軟正黑體" w:eastAsia="微軟正黑體" w:hAnsi="微軟正黑體" w:cs="Arial Unicode MS" w:hint="eastAsia"/>
+          <w:bCs/>
+          <w:sz w:val="24"/>
+          <w:szCs w:val="24"/>
+        </w:rPr>
+        <w:t>右</w:t>
+      </w:r>
+      <w:r>
+        <w:rPr>
+          <w:rFonts w:ascii="微軟正黑體" w:eastAsia="微軟正黑體" w:hAnsi="微軟正黑體" w:cs="Arial Unicode MS" w:hint="eastAsia"/>
+          <w:bCs/>
+          <w:sz w:val="24"/>
+          <w:szCs w:val="24"/>
+        </w:rPr>
+        <w:t>3</w:t>
+      </w:r>
+      <w:r>
+        <w:rPr>
+          <w:rFonts w:ascii="微軟正黑體" w:eastAsia="微軟正黑體" w:hAnsi="微軟正黑體" w:cs="Arial Unicode MS" w:hint="eastAsia"/>
+          <w:bCs/>
+          <w:sz w:val="24"/>
+          <w:szCs w:val="24"/>
+        </w:rPr>
+        <w:t>步，</w:t>
+      </w:r>
+      <w:r>
+        <w:rPr>
+          <w:rFonts w:ascii="微軟正黑體" w:eastAsia="微軟正黑體" w:hAnsi="微軟正黑體" w:cs="Arial Unicode MS" w:hint="eastAsia"/>
+          <w:bCs/>
+          <w:sz w:val="24"/>
+          <w:szCs w:val="24"/>
+        </w:rPr>
+        <w:t>取得</w:t>
+      </w:r>
+      <w:r>
+        <w:rPr>
+          <w:rFonts w:ascii="微軟正黑體" w:eastAsia="微軟正黑體" w:hAnsi="微軟正黑體" w:cs="Arial Unicode MS" w:hint="eastAsia"/>
+          <w:bCs/>
+          <w:sz w:val="24"/>
+          <w:szCs w:val="24"/>
+        </w:rPr>
+        <w:t>1</w:t>
+      </w:r>
+      <w:r>
+        <w:rPr>
+          <w:rFonts w:ascii="微軟正黑體" w:eastAsia="微軟正黑體" w:hAnsi="微軟正黑體" w:cs="Arial Unicode MS" w:hint="eastAsia"/>
+          <w:bCs/>
+          <w:sz w:val="24"/>
+          <w:szCs w:val="24"/>
+        </w:rPr>
+        <w:t>個草莓，</w:t>
+      </w:r>
+      <w:r>
+        <w:rPr>
+          <w:rFonts w:ascii="微軟正黑體" w:eastAsia="微軟正黑體" w:hAnsi="微軟正黑體" w:cs="Arial Unicode MS" w:hint="eastAsia"/>
+          <w:bCs/>
+          <w:sz w:val="24"/>
+          <w:szCs w:val="24"/>
+        </w:rPr>
+        <w:t>豐碩度共計</w:t>
+      </w:r>
+      <w:r>
+        <w:rPr>
+          <w:rFonts w:ascii="微軟正黑體" w:eastAsia="微軟正黑體" w:hAnsi="微軟正黑體" w:cs="Arial Unicode MS" w:hint="eastAsia"/>
+          <w:bCs/>
+          <w:sz w:val="24"/>
+          <w:szCs w:val="24"/>
+        </w:rPr>
+        <w:t>7</w:t>
+      </w:r>
+      <w:r>
+        <w:rPr>
+          <w:rFonts w:ascii="微軟正黑體" w:eastAsia="微軟正黑體" w:hAnsi="微軟正黑體" w:cs="Arial Unicode MS" w:hint="eastAsia"/>
+          <w:bCs/>
+          <w:sz w:val="24"/>
+          <w:szCs w:val="24"/>
+        </w:rPr>
+        <w:t>。總豐碩度為2</w:t>
+      </w:r>
+      <w:r>
+        <w:rPr>
+          <w:rFonts w:ascii="微軟正黑體" w:eastAsia="微軟正黑體" w:hAnsi="微軟正黑體" w:cs="Arial Unicode MS" w:hint="eastAsia"/>
+          <w:bCs/>
+          <w:sz w:val="24"/>
+          <w:szCs w:val="24"/>
+        </w:rPr>
+        <w:t>5</w:t>
+      </w:r>
+      <w:r>
+        <w:rPr>
+          <w:rFonts w:ascii="微軟正黑體" w:eastAsia="微軟正黑體" w:hAnsi="微軟正黑體" w:cs="Arial Unicode MS" w:hint="eastAsia"/>
+          <w:bCs/>
+          <w:sz w:val="24"/>
+          <w:szCs w:val="24"/>
+        </w:rPr>
+        <w:t>。</w:t>
+      </w:r>
+      <w:r>
+        <w:rPr>
+          <w:rFonts w:ascii="微軟正黑體" w:eastAsia="微軟正黑體" w:hAnsi="微軟正黑體" w:cs="Arial Unicode MS" w:hint="eastAsia"/>
+          <w:bCs/>
+          <w:sz w:val="24"/>
+          <w:szCs w:val="24"/>
+        </w:rPr>
+        <w:t>雖然有部分步數沒走完，但以達成</w:t>
+      </w:r>
+      <w:r>
+        <w:rPr>
+          <w:rFonts w:ascii="微軟正黑體" w:eastAsia="微軟正黑體" w:hAnsi="微軟正黑體" w:cs="Arial Unicode MS" w:hint="eastAsia"/>
+          <w:bCs/>
+          <w:sz w:val="24"/>
+          <w:szCs w:val="24"/>
+        </w:rPr>
+        <w:t>最高總豐碩程度為目標。</w:t>
       </w:r>
     </w:p>
     <w:p>

</xml_diff>

<commit_message>
fixed the wrong descript
</commit_message>
<xml_diff>
--- a/草莓大盜/草莓大盜.docx
+++ b/草莓大盜/草莓大盜.docx
@@ -2053,7 +2053,16 @@
           <w:sz w:val="24"/>
           <w:szCs w:val="24"/>
         </w:rPr>
-        <w:t>範例測試</w:t>
+        <w:t>範例測</w:t>
+      </w:r>
+      <w:r>
+        <w:rPr>
+          <w:rFonts w:ascii="微軟正黑體" w:eastAsia="微軟正黑體" w:hAnsi="微軟正黑體" w:cs="Arial Unicode MS" w:hint="eastAsia"/>
+          <w:bCs/>
+          <w:sz w:val="24"/>
+          <w:szCs w:val="24"/>
+        </w:rPr>
+        <w:t>資</w:t>
       </w:r>
       <w:r>
         <w:rPr>
@@ -2172,7 +2181,16 @@
           <w:sz w:val="24"/>
           <w:szCs w:val="24"/>
         </w:rPr>
-        <w:t xml:space="preserve">　　範例測試</w:t>
+        <w:t xml:space="preserve">　　範例測</w:t>
+      </w:r>
+      <w:r>
+        <w:rPr>
+          <w:rFonts w:ascii="微軟正黑體" w:eastAsia="微軟正黑體" w:hAnsi="微軟正黑體" w:cs="Arial Unicode MS" w:hint="eastAsia"/>
+          <w:bCs/>
+          <w:sz w:val="24"/>
+          <w:szCs w:val="24"/>
+        </w:rPr>
+        <w:t>資</w:t>
       </w:r>
       <w:r>
         <w:rPr>
@@ -2325,16 +2343,106 @@
           <w:sz w:val="24"/>
           <w:szCs w:val="24"/>
         </w:rPr>
-        <w:t>，再</w:t>
-      </w:r>
-      <w:r>
-        <w:rPr>
-          <w:rFonts w:ascii="微軟正黑體" w:eastAsia="微軟正黑體" w:hAnsi="微軟正黑體" w:cs="Arial Unicode MS" w:hint="eastAsia"/>
-          <w:bCs/>
-          <w:sz w:val="24"/>
-          <w:szCs w:val="24"/>
-        </w:rPr>
-        <w:t>向右</w:t>
+        <w:t>，再向右1步</w:t>
+      </w:r>
+      <w:r>
+        <w:rPr>
+          <w:rFonts w:ascii="微軟正黑體" w:eastAsia="微軟正黑體" w:hAnsi="微軟正黑體" w:cs="Arial Unicode MS" w:hint="eastAsia"/>
+          <w:bCs/>
+          <w:sz w:val="24"/>
+          <w:szCs w:val="24"/>
+        </w:rPr>
+        <w:t>，取得</w:t>
+      </w:r>
+      <w:r>
+        <w:rPr>
+          <w:rFonts w:ascii="微軟正黑體" w:eastAsia="微軟正黑體" w:hAnsi="微軟正黑體" w:cs="Arial Unicode MS" w:hint="eastAsia"/>
+          <w:bCs/>
+          <w:sz w:val="24"/>
+          <w:szCs w:val="24"/>
+        </w:rPr>
+        <w:t>2</w:t>
+      </w:r>
+      <w:r>
+        <w:rPr>
+          <w:rFonts w:ascii="微軟正黑體" w:eastAsia="微軟正黑體" w:hAnsi="微軟正黑體" w:cs="Arial Unicode MS" w:hint="eastAsia"/>
+          <w:bCs/>
+          <w:sz w:val="24"/>
+          <w:szCs w:val="24"/>
+        </w:rPr>
+        <w:t>顆草莓</w:t>
+      </w:r>
+      <w:r>
+        <w:rPr>
+          <w:rFonts w:ascii="微軟正黑體" w:eastAsia="微軟正黑體" w:hAnsi="微軟正黑體" w:cs="Arial Unicode MS" w:hint="eastAsia"/>
+          <w:bCs/>
+          <w:sz w:val="24"/>
+          <w:szCs w:val="24"/>
+        </w:rPr>
+        <w:t>，豐碩度共計</w:t>
+      </w:r>
+      <w:r>
+        <w:rPr>
+          <w:rFonts w:ascii="微軟正黑體" w:eastAsia="微軟正黑體" w:hAnsi="微軟正黑體" w:cs="Arial Unicode MS" w:hint="eastAsia"/>
+          <w:bCs/>
+          <w:sz w:val="24"/>
+          <w:szCs w:val="24"/>
+        </w:rPr>
+        <w:t>8</w:t>
+      </w:r>
+      <w:r>
+        <w:rPr>
+          <w:rFonts w:ascii="微軟正黑體" w:eastAsia="微軟正黑體" w:hAnsi="微軟正黑體" w:cs="Arial Unicode MS" w:hint="eastAsia"/>
+          <w:bCs/>
+          <w:sz w:val="24"/>
+          <w:szCs w:val="24"/>
+        </w:rPr>
+        <w:t>。</w:t>
+      </w:r>
+      <w:r>
+        <w:rPr>
+          <w:rFonts w:ascii="微軟正黑體" w:eastAsia="微軟正黑體" w:hAnsi="微軟正黑體" w:cs="Arial Unicode MS" w:hint="eastAsia"/>
+          <w:bCs/>
+          <w:sz w:val="24"/>
+          <w:szCs w:val="24"/>
+        </w:rPr>
+        <w:t>從12的位置，向</w:t>
+      </w:r>
+      <w:r>
+        <w:rPr>
+          <w:rFonts w:ascii="微軟正黑體" w:eastAsia="微軟正黑體" w:hAnsi="微軟正黑體" w:cs="Arial Unicode MS" w:hint="eastAsia"/>
+          <w:bCs/>
+          <w:sz w:val="24"/>
+          <w:szCs w:val="24"/>
+        </w:rPr>
+        <w:t>右</w:t>
+      </w:r>
+      <w:r>
+        <w:rPr>
+          <w:rFonts w:ascii="微軟正黑體" w:eastAsia="微軟正黑體" w:hAnsi="微軟正黑體" w:cs="Arial Unicode MS" w:hint="eastAsia"/>
+          <w:bCs/>
+          <w:sz w:val="24"/>
+          <w:szCs w:val="24"/>
+        </w:rPr>
+        <w:t>3</w:t>
+      </w:r>
+      <w:r>
+        <w:rPr>
+          <w:rFonts w:ascii="微軟正黑體" w:eastAsia="微軟正黑體" w:hAnsi="微軟正黑體" w:cs="Arial Unicode MS" w:hint="eastAsia"/>
+          <w:bCs/>
+          <w:sz w:val="24"/>
+          <w:szCs w:val="24"/>
+        </w:rPr>
+        <w:t>步，</w:t>
+      </w:r>
+      <w:r>
+        <w:rPr>
+          <w:rFonts w:ascii="微軟正黑體" w:eastAsia="微軟正黑體" w:hAnsi="微軟正黑體" w:cs="Arial Unicode MS" w:hint="eastAsia"/>
+          <w:bCs/>
+          <w:sz w:val="24"/>
+          <w:szCs w:val="24"/>
+        </w:rPr>
+        <w:t>取得</w:t>
       </w:r>
       <w:r>
         <w:rPr>
@@ -2352,52 +2460,43 @@
           <w:sz w:val="24"/>
           <w:szCs w:val="24"/>
         </w:rPr>
-        <w:t>步</w:t>
-      </w:r>
-      <w:r>
-        <w:rPr>
-          <w:rFonts w:ascii="微軟正黑體" w:eastAsia="微軟正黑體" w:hAnsi="微軟正黑體" w:cs="Arial Unicode MS" w:hint="eastAsia"/>
-          <w:bCs/>
-          <w:sz w:val="24"/>
-          <w:szCs w:val="24"/>
-        </w:rPr>
-        <w:t>，取得</w:t>
-      </w:r>
-      <w:r>
-        <w:rPr>
-          <w:rFonts w:ascii="微軟正黑體" w:eastAsia="微軟正黑體" w:hAnsi="微軟正黑體" w:cs="Arial Unicode MS" w:hint="eastAsia"/>
-          <w:bCs/>
-          <w:sz w:val="24"/>
-          <w:szCs w:val="24"/>
-        </w:rPr>
-        <w:t>2</w:t>
-      </w:r>
-      <w:r>
-        <w:rPr>
-          <w:rFonts w:ascii="微軟正黑體" w:eastAsia="微軟正黑體" w:hAnsi="微軟正黑體" w:cs="Arial Unicode MS" w:hint="eastAsia"/>
-          <w:bCs/>
-          <w:sz w:val="24"/>
-          <w:szCs w:val="24"/>
-        </w:rPr>
-        <w:t>顆草莓</w:t>
-      </w:r>
-      <w:r>
-        <w:rPr>
-          <w:rFonts w:ascii="微軟正黑體" w:eastAsia="微軟正黑體" w:hAnsi="微軟正黑體" w:cs="Arial Unicode MS" w:hint="eastAsia"/>
-          <w:bCs/>
-          <w:sz w:val="24"/>
-          <w:szCs w:val="24"/>
-        </w:rPr>
-        <w:t>，豐碩度共計</w:t>
-      </w:r>
-      <w:r>
-        <w:rPr>
-          <w:rFonts w:ascii="微軟正黑體" w:eastAsia="微軟正黑體" w:hAnsi="微軟正黑體" w:cs="Arial Unicode MS" w:hint="eastAsia"/>
-          <w:bCs/>
-          <w:sz w:val="24"/>
-          <w:szCs w:val="24"/>
-        </w:rPr>
-        <w:t>8</w:t>
+        <w:t>個草莓，</w:t>
+      </w:r>
+      <w:r>
+        <w:rPr>
+          <w:rFonts w:ascii="微軟正黑體" w:eastAsia="微軟正黑體" w:hAnsi="微軟正黑體" w:cs="Arial Unicode MS" w:hint="eastAsia"/>
+          <w:bCs/>
+          <w:sz w:val="24"/>
+          <w:szCs w:val="24"/>
+        </w:rPr>
+        <w:t>豐碩度共計</w:t>
+      </w:r>
+      <w:r>
+        <w:rPr>
+          <w:rFonts w:ascii="微軟正黑體" w:eastAsia="微軟正黑體" w:hAnsi="微軟正黑體" w:cs="Arial Unicode MS" w:hint="eastAsia"/>
+          <w:bCs/>
+          <w:sz w:val="24"/>
+          <w:szCs w:val="24"/>
+        </w:rPr>
+        <w:t>7</w:t>
+      </w:r>
+      <w:r>
+        <w:rPr>
+          <w:rFonts w:ascii="微軟正黑體" w:eastAsia="微軟正黑體" w:hAnsi="微軟正黑體" w:cs="Arial Unicode MS" w:hint="eastAsia"/>
+          <w:bCs/>
+          <w:sz w:val="24"/>
+          <w:szCs w:val="24"/>
+        </w:rPr>
+        <w:t>。總豐碩度為2</w:t>
+      </w:r>
+      <w:r>
+        <w:rPr>
+          <w:rFonts w:ascii="微軟正黑體" w:eastAsia="微軟正黑體" w:hAnsi="微軟正黑體" w:cs="Arial Unicode MS" w:hint="eastAsia"/>
+          <w:bCs/>
+          <w:sz w:val="24"/>
+          <w:szCs w:val="24"/>
+        </w:rPr>
+        <w:t>5</w:t>
       </w:r>
       <w:r>
         <w:rPr>
@@ -2415,115 +2514,25 @@
           <w:sz w:val="24"/>
           <w:szCs w:val="24"/>
         </w:rPr>
-        <w:t>從12的位置，向</w:t>
-      </w:r>
-      <w:r>
-        <w:rPr>
-          <w:rFonts w:ascii="微軟正黑體" w:eastAsia="微軟正黑體" w:hAnsi="微軟正黑體" w:cs="Arial Unicode MS" w:hint="eastAsia"/>
-          <w:bCs/>
-          <w:sz w:val="24"/>
-          <w:szCs w:val="24"/>
-        </w:rPr>
-        <w:t>右</w:t>
-      </w:r>
-      <w:r>
-        <w:rPr>
-          <w:rFonts w:ascii="微軟正黑體" w:eastAsia="微軟正黑體" w:hAnsi="微軟正黑體" w:cs="Arial Unicode MS" w:hint="eastAsia"/>
-          <w:bCs/>
-          <w:sz w:val="24"/>
-          <w:szCs w:val="24"/>
-        </w:rPr>
-        <w:t>3</w:t>
-      </w:r>
-      <w:r>
-        <w:rPr>
-          <w:rFonts w:ascii="微軟正黑體" w:eastAsia="微軟正黑體" w:hAnsi="微軟正黑體" w:cs="Arial Unicode MS" w:hint="eastAsia"/>
-          <w:bCs/>
-          <w:sz w:val="24"/>
-          <w:szCs w:val="24"/>
-        </w:rPr>
-        <w:t>步，</w:t>
-      </w:r>
-      <w:r>
-        <w:rPr>
-          <w:rFonts w:ascii="微軟正黑體" w:eastAsia="微軟正黑體" w:hAnsi="微軟正黑體" w:cs="Arial Unicode MS" w:hint="eastAsia"/>
-          <w:bCs/>
-          <w:sz w:val="24"/>
-          <w:szCs w:val="24"/>
-        </w:rPr>
-        <w:t>取得</w:t>
-      </w:r>
-      <w:r>
-        <w:rPr>
-          <w:rFonts w:ascii="微軟正黑體" w:eastAsia="微軟正黑體" w:hAnsi="微軟正黑體" w:cs="Arial Unicode MS" w:hint="eastAsia"/>
-          <w:bCs/>
-          <w:sz w:val="24"/>
-          <w:szCs w:val="24"/>
-        </w:rPr>
-        <w:t>1</w:t>
-      </w:r>
-      <w:r>
-        <w:rPr>
-          <w:rFonts w:ascii="微軟正黑體" w:eastAsia="微軟正黑體" w:hAnsi="微軟正黑體" w:cs="Arial Unicode MS" w:hint="eastAsia"/>
-          <w:bCs/>
-          <w:sz w:val="24"/>
-          <w:szCs w:val="24"/>
-        </w:rPr>
-        <w:t>個草莓，</w:t>
-      </w:r>
-      <w:r>
-        <w:rPr>
-          <w:rFonts w:ascii="微軟正黑體" w:eastAsia="微軟正黑體" w:hAnsi="微軟正黑體" w:cs="Arial Unicode MS" w:hint="eastAsia"/>
-          <w:bCs/>
-          <w:sz w:val="24"/>
-          <w:szCs w:val="24"/>
-        </w:rPr>
-        <w:t>豐碩度共計</w:t>
-      </w:r>
-      <w:r>
-        <w:rPr>
-          <w:rFonts w:ascii="微軟正黑體" w:eastAsia="微軟正黑體" w:hAnsi="微軟正黑體" w:cs="Arial Unicode MS" w:hint="eastAsia"/>
-          <w:bCs/>
-          <w:sz w:val="24"/>
-          <w:szCs w:val="24"/>
-        </w:rPr>
-        <w:t>7</w:t>
-      </w:r>
-      <w:r>
-        <w:rPr>
-          <w:rFonts w:ascii="微軟正黑體" w:eastAsia="微軟正黑體" w:hAnsi="微軟正黑體" w:cs="Arial Unicode MS" w:hint="eastAsia"/>
-          <w:bCs/>
-          <w:sz w:val="24"/>
-          <w:szCs w:val="24"/>
-        </w:rPr>
-        <w:t>。總豐碩度為2</w:t>
-      </w:r>
-      <w:r>
-        <w:rPr>
-          <w:rFonts w:ascii="微軟正黑體" w:eastAsia="微軟正黑體" w:hAnsi="微軟正黑體" w:cs="Arial Unicode MS" w:hint="eastAsia"/>
-          <w:bCs/>
-          <w:sz w:val="24"/>
-          <w:szCs w:val="24"/>
-        </w:rPr>
-        <w:t>5</w:t>
-      </w:r>
-      <w:r>
-        <w:rPr>
-          <w:rFonts w:ascii="微軟正黑體" w:eastAsia="微軟正黑體" w:hAnsi="微軟正黑體" w:cs="Arial Unicode MS" w:hint="eastAsia"/>
-          <w:bCs/>
-          <w:sz w:val="24"/>
-          <w:szCs w:val="24"/>
-        </w:rPr>
-        <w:t>。</w:t>
-      </w:r>
-      <w:r>
-        <w:rPr>
-          <w:rFonts w:ascii="微軟正黑體" w:eastAsia="微軟正黑體" w:hAnsi="微軟正黑體" w:cs="Arial Unicode MS" w:hint="eastAsia"/>
-          <w:bCs/>
-          <w:sz w:val="24"/>
-          <w:szCs w:val="24"/>
-        </w:rPr>
-        <w:t>雖然有部分步數沒走完，但以達成</w:t>
+        <w:t>雖然有部分步數沒走完，但</w:t>
+      </w:r>
+      <w:r>
+        <w:rPr>
+          <w:rFonts w:ascii="微軟正黑體" w:eastAsia="微軟正黑體" w:hAnsi="微軟正黑體" w:cs="Arial Unicode MS" w:hint="eastAsia"/>
+          <w:bCs/>
+          <w:sz w:val="24"/>
+          <w:szCs w:val="24"/>
+        </w:rPr>
+        <w:t>以</w:t>
+      </w:r>
+      <w:r>
+        <w:rPr>
+          <w:rFonts w:ascii="微軟正黑體" w:eastAsia="微軟正黑體" w:hAnsi="微軟正黑體" w:cs="Arial Unicode MS" w:hint="eastAsia"/>
+          <w:bCs/>
+          <w:sz w:val="24"/>
+          <w:szCs w:val="24"/>
+        </w:rPr>
+        <w:t>達成</w:t>
       </w:r>
       <w:r>
         <w:rPr>

</xml_diff>